<commit_message>
unsupervised models data preping
</commit_message>
<xml_diff>
--- a/report/report.docx
+++ b/report/report.docx
@@ -344,8 +344,8 @@
           <w:rFonts w:ascii="Times New Roman" w:hAnsi="Times New Roman" w:cs="Times New Roman"/>
           <w:b/>
           <w:bCs/>
-          <w:sz w:val="28"/>
-          <w:szCs w:val="28"/>
+          <w:sz w:val="32"/>
+          <w:szCs w:val="32"/>
         </w:rPr>
       </w:pPr>
       <w:r>
@@ -353,8 +353,8 @@
           <w:rFonts w:ascii="Times New Roman" w:hAnsi="Times New Roman" w:cs="Times New Roman"/>
           <w:b/>
           <w:bCs/>
-          <w:sz w:val="28"/>
-          <w:szCs w:val="28"/>
+          <w:sz w:val="32"/>
+          <w:szCs w:val="32"/>
         </w:rPr>
         <w:lastRenderedPageBreak/>
         <w:t>Executive Summary</w:t>
@@ -374,24 +374,260 @@
           <w:sz w:val="24"/>
           <w:szCs w:val="24"/>
         </w:rPr>
-        <w:t xml:space="preserve">This project applies machine learning to </w:t>
-      </w:r>
-      <w:r>
-        <w:rPr>
-          <w:rFonts w:ascii="Times New Roman" w:hAnsi="Times New Roman" w:cs="Times New Roman"/>
-          <w:sz w:val="24"/>
-          <w:szCs w:val="24"/>
-        </w:rPr>
-        <w:t>analyse</w:t>
-      </w:r>
-      <w:r>
-        <w:rPr>
-          <w:rFonts w:ascii="Times New Roman" w:hAnsi="Times New Roman" w:cs="Times New Roman"/>
-          <w:sz w:val="24"/>
-          <w:szCs w:val="24"/>
-        </w:rPr>
-        <w:t xml:space="preserve"> 5,000 social media posts across TikTok, Instagram, Twitter, and YouTube to identify patterns that drive viral engagement.</w:t>
-      </w:r>
+        <w:t xml:space="preserve">This project </w:t>
+      </w:r>
+      <w:proofErr w:type="spellStart"/>
+      <w:r>
+        <w:rPr>
+          <w:rFonts w:ascii="Times New Roman" w:hAnsi="Times New Roman" w:cs="Times New Roman"/>
+          <w:sz w:val="24"/>
+          <w:szCs w:val="24"/>
+        </w:rPr>
+        <w:t>analyzes</w:t>
+      </w:r>
+      <w:proofErr w:type="spellEnd"/>
+      <w:r>
+        <w:rPr>
+          <w:rFonts w:ascii="Times New Roman" w:hAnsi="Times New Roman" w:cs="Times New Roman"/>
+          <w:sz w:val="24"/>
+          <w:szCs w:val="24"/>
+        </w:rPr>
+        <w:t xml:space="preserve"> social media engagement patterns across platforms like TikTok, Instagram, Twitter, and YouTube using a comprehensive dataset to identify factors driving viral content success. By applying rigorous data preparation, exploratory analysis, and advanced machine learning techniques</w:t>
+      </w:r>
+      <w:r>
+        <w:rPr>
+          <w:rFonts w:ascii="Times New Roman" w:hAnsi="Times New Roman" w:cs="Times New Roman"/>
+          <w:sz w:val="24"/>
+          <w:szCs w:val="24"/>
+        </w:rPr>
+        <w:t xml:space="preserve"> </w:t>
+      </w:r>
+      <w:r>
+        <w:rPr>
+          <w:rFonts w:ascii="Times New Roman" w:hAnsi="Times New Roman" w:cs="Times New Roman"/>
+          <w:sz w:val="24"/>
+          <w:szCs w:val="24"/>
+        </w:rPr>
+        <w:t>including regression, classification, and clustering models</w:t>
+      </w:r>
+      <w:r>
+        <w:rPr>
+          <w:rFonts w:ascii="Times New Roman" w:hAnsi="Times New Roman" w:cs="Times New Roman"/>
+          <w:sz w:val="24"/>
+          <w:szCs w:val="24"/>
+        </w:rPr>
+        <w:t xml:space="preserve">, </w:t>
+      </w:r>
+      <w:r>
+        <w:rPr>
+          <w:rFonts w:ascii="Times New Roman" w:hAnsi="Times New Roman" w:cs="Times New Roman"/>
+          <w:sz w:val="24"/>
+          <w:szCs w:val="24"/>
+        </w:rPr>
+        <w:t>the study predicts engagement levels and uncovers hidden audience segments. The results demonstrate the effectiveness of ensemble models and reveal platform-specific insights that inform actionable recommendations for content creators and marketers to optimize social media strategies and maximize engagement. This data-driven approach offers valuable guidance for understanding and leveraging social media dynamics in today's digital landscape.</w:t>
+      </w:r>
+    </w:p>
+    <w:p>
+      <w:pPr>
+        <w:rPr>
+          <w:rFonts w:ascii="Times New Roman" w:hAnsi="Times New Roman" w:cs="Times New Roman"/>
+          <w:sz w:val="24"/>
+          <w:szCs w:val="24"/>
+        </w:rPr>
+      </w:pPr>
+    </w:p>
+    <w:p>
+      <w:pPr>
+        <w:rPr>
+          <w:rFonts w:ascii="Times New Roman" w:hAnsi="Times New Roman" w:cs="Times New Roman"/>
+          <w:b/>
+          <w:bCs/>
+          <w:sz w:val="24"/>
+          <w:szCs w:val="24"/>
+        </w:rPr>
+      </w:pPr>
+      <w:r>
+        <w:rPr>
+          <w:rFonts w:ascii="Times New Roman" w:hAnsi="Times New Roman" w:cs="Times New Roman"/>
+          <w:b/>
+          <w:bCs/>
+          <w:sz w:val="24"/>
+          <w:szCs w:val="24"/>
+        </w:rPr>
+        <w:t>Key Methodology</w:t>
+      </w:r>
+    </w:p>
+    <w:p>
+      <w:pPr>
+        <w:pStyle w:val="ListParagraph"/>
+        <w:numPr>
+          <w:ilvl w:val="0"/>
+          <w:numId w:val="1"/>
+        </w:numPr>
+        <w:rPr>
+          <w:rFonts w:ascii="Times New Roman" w:hAnsi="Times New Roman" w:cs="Times New Roman"/>
+          <w:sz w:val="24"/>
+          <w:szCs w:val="24"/>
+        </w:rPr>
+      </w:pPr>
+      <w:r>
+        <w:rPr>
+          <w:rFonts w:ascii="Times New Roman" w:hAnsi="Times New Roman" w:cs="Times New Roman"/>
+          <w:sz w:val="24"/>
+          <w:szCs w:val="24"/>
+        </w:rPr>
+        <w:t xml:space="preserve">Comprehensive feature engineering created </w:t>
+      </w:r>
+      <w:r>
+        <w:rPr>
+          <w:rFonts w:ascii="Times New Roman" w:hAnsi="Times New Roman" w:cs="Times New Roman"/>
+          <w:sz w:val="24"/>
+          <w:szCs w:val="24"/>
+        </w:rPr>
+        <w:t>60</w:t>
+      </w:r>
+      <w:r>
+        <w:rPr>
+          <w:rFonts w:ascii="Times New Roman" w:hAnsi="Times New Roman" w:cs="Times New Roman"/>
+          <w:sz w:val="24"/>
+          <w:szCs w:val="24"/>
+        </w:rPr>
+        <w:t>+ predictive features</w:t>
+      </w:r>
+    </w:p>
+    <w:p>
+      <w:pPr>
+        <w:pStyle w:val="ListParagraph"/>
+        <w:numPr>
+          <w:ilvl w:val="0"/>
+          <w:numId w:val="1"/>
+        </w:numPr>
+        <w:rPr>
+          <w:rFonts w:ascii="Times New Roman" w:hAnsi="Times New Roman" w:cs="Times New Roman"/>
+          <w:sz w:val="24"/>
+          <w:szCs w:val="24"/>
+        </w:rPr>
+      </w:pPr>
+      <w:r>
+        <w:rPr>
+          <w:rFonts w:ascii="Times New Roman" w:hAnsi="Times New Roman" w:cs="Times New Roman"/>
+          <w:sz w:val="24"/>
+          <w:szCs w:val="24"/>
+        </w:rPr>
+        <w:t>Supervised learning: 4 regression tasks (Views/Likes/Shares/</w:t>
+      </w:r>
+      <w:r>
+        <w:rPr>
+          <w:rFonts w:ascii="Times New Roman" w:hAnsi="Times New Roman" w:cs="Times New Roman"/>
+          <w:sz w:val="24"/>
+          <w:szCs w:val="24"/>
+        </w:rPr>
+        <w:t xml:space="preserve">Comments) </w:t>
+      </w:r>
+      <w:r>
+        <w:rPr>
+          <w:rFonts w:ascii="Times New Roman" w:hAnsi="Times New Roman" w:cs="Times New Roman"/>
+          <w:sz w:val="24"/>
+          <w:szCs w:val="24"/>
+        </w:rPr>
+        <w:t>a</w:t>
+      </w:r>
+      <w:r>
+        <w:rPr>
+          <w:rFonts w:ascii="Times New Roman" w:hAnsi="Times New Roman" w:cs="Times New Roman"/>
+          <w:sz w:val="24"/>
+          <w:szCs w:val="24"/>
+        </w:rPr>
+        <w:t>nd engagement</w:t>
+      </w:r>
+      <w:r>
+        <w:rPr>
+          <w:rFonts w:ascii="Times New Roman" w:hAnsi="Times New Roman" w:cs="Times New Roman"/>
+          <w:sz w:val="24"/>
+          <w:szCs w:val="24"/>
+        </w:rPr>
+        <w:t xml:space="preserve"> classification</w:t>
+      </w:r>
+    </w:p>
+    <w:p>
+      <w:pPr>
+        <w:pStyle w:val="ListParagraph"/>
+        <w:numPr>
+          <w:ilvl w:val="0"/>
+          <w:numId w:val="1"/>
+        </w:numPr>
+        <w:rPr>
+          <w:rFonts w:ascii="Times New Roman" w:hAnsi="Times New Roman" w:cs="Times New Roman"/>
+          <w:sz w:val="24"/>
+          <w:szCs w:val="24"/>
+        </w:rPr>
+      </w:pPr>
+      <w:r>
+        <w:rPr>
+          <w:rFonts w:ascii="Times New Roman" w:hAnsi="Times New Roman" w:cs="Times New Roman"/>
+          <w:sz w:val="24"/>
+          <w:szCs w:val="24"/>
+        </w:rPr>
+        <w:t xml:space="preserve">Unsupervised learning: PCA, t-SNE, UMAP for pattern </w:t>
+      </w:r>
+      <w:r>
+        <w:rPr>
+          <w:rFonts w:ascii="Times New Roman" w:hAnsi="Times New Roman" w:cs="Times New Roman"/>
+          <w:sz w:val="24"/>
+          <w:szCs w:val="24"/>
+        </w:rPr>
+        <w:t>discovery</w:t>
+      </w:r>
+    </w:p>
+    <w:p>
+      <w:pPr>
+        <w:pStyle w:val="ListParagraph"/>
+        <w:numPr>
+          <w:ilvl w:val="0"/>
+          <w:numId w:val="1"/>
+        </w:numPr>
+        <w:rPr>
+          <w:rFonts w:ascii="Times New Roman" w:hAnsi="Times New Roman" w:cs="Times New Roman"/>
+          <w:sz w:val="24"/>
+          <w:szCs w:val="24"/>
+        </w:rPr>
+      </w:pPr>
+      <w:proofErr w:type="spellStart"/>
+      <w:r>
+        <w:rPr>
+          <w:rFonts w:ascii="Times New Roman" w:hAnsi="Times New Roman" w:cs="Times New Roman"/>
+          <w:sz w:val="24"/>
+          <w:szCs w:val="24"/>
+        </w:rPr>
+        <w:t>KMeans</w:t>
+      </w:r>
+      <w:proofErr w:type="spellEnd"/>
+      <w:r>
+        <w:rPr>
+          <w:rFonts w:ascii="Times New Roman" w:hAnsi="Times New Roman" w:cs="Times New Roman"/>
+          <w:sz w:val="24"/>
+          <w:szCs w:val="24"/>
+        </w:rPr>
+        <w:t xml:space="preserve"> &amp; DBSCAN for segmentation</w:t>
+      </w:r>
+    </w:p>
+    <w:p>
+      <w:pPr>
+        <w:rPr>
+          <w:rFonts w:ascii="Times New Roman" w:hAnsi="Times New Roman" w:cs="Times New Roman"/>
+          <w:sz w:val="24"/>
+          <w:szCs w:val="24"/>
+        </w:rPr>
+      </w:pPr>
+    </w:p>
+    <w:p>
+      <w:pPr>
+        <w:rPr>
+          <w:rFonts w:ascii="Times New Roman" w:hAnsi="Times New Roman" w:cs="Times New Roman"/>
+          <w:sz w:val="24"/>
+          <w:szCs w:val="24"/>
+        </w:rPr>
+      </w:pPr>
     </w:p>
     <w:sectPr>
       <w:pgSz w:w="11906" w:h="16838"/>
@@ -401,6 +637,127 @@
     </w:sectPr>
   </w:body>
 </w:document>
+</file>
+
+<file path=word/numbering.xml><?xml version="1.0" encoding="utf-8"?>
+<w:numbering xmlns:wpc="http://schemas.microsoft.com/office/word/2010/wordprocessingCanvas" xmlns:cx="http://schemas.microsoft.com/office/drawing/2014/chartex" xmlns:cx1="http://schemas.microsoft.com/office/drawing/2015/9/8/chartex" xmlns:cx2="http://schemas.microsoft.com/office/drawing/2015/10/21/chartex" xmlns:cx3="http://schemas.microsoft.com/office/drawing/2016/5/9/chartex" xmlns:cx4="http://schemas.microsoft.com/office/drawing/2016/5/10/chartex" xmlns:cx5="http://schemas.microsoft.com/office/drawing/2016/5/11/chartex" xmlns:cx6="http://schemas.microsoft.com/office/drawing/2016/5/12/chartex" xmlns:cx7="http://schemas.microsoft.com/office/drawing/2016/5/13/chartex" xmlns:cx8="http://schemas.microsoft.com/office/drawing/2016/5/14/chartex" xmlns:mc="http://schemas.openxmlformats.org/markup-compatibility/2006" xmlns:aink="http://schemas.microsoft.com/office/drawing/2016/ink" xmlns:am3d="http://schemas.microsoft.com/office/drawing/2017/model3d" xmlns:o="urn:schemas-microsoft-com:office:office" xmlns:oel="http://schemas.microsoft.com/office/2019/extlst" xmlns:r="http://schemas.openxmlformats.org/officeDocument/2006/relationships" xmlns:m="http://schemas.openxmlformats.org/officeDocument/2006/math" xmlns:v="urn:schemas-microsoft-com:vml" xmlns:wp14="http://schemas.microsoft.com/office/word/2010/wordprocessingDrawing" xmlns:wp="http://schemas.openxmlformats.org/drawingml/2006/wordprocessingDrawing" xmlns:w10="urn:schemas-microsoft-com:office:word" xmlns:w="http://schemas.openxmlformats.org/wordprocessingml/2006/main" xmlns:w14="http://schemas.microsoft.com/office/word/2010/wordml" xmlns:w15="http://schemas.microsoft.com/office/word/2012/wordml" xmlns:w16cex="http://schemas.microsoft.com/office/word/2018/wordml/cex" xmlns:w16cid="http://schemas.microsoft.com/office/word/2016/wordml/cid" xmlns:w16="http://schemas.microsoft.com/office/word/2018/wordml" xmlns:w16du="http://schemas.microsoft.com/office/word/2023/wordml/word16du" xmlns:w16sdtdh="http://schemas.microsoft.com/office/word/2020/wordml/sdtdatahash" xmlns:w16sdtfl="http://schemas.microsoft.com/office/word/2024/wordml/sdtformatlock" xmlns:w16se="http://schemas.microsoft.com/office/word/2015/wordml/symex" xmlns:wpg="http://schemas.microsoft.com/office/word/2010/wordprocessingGroup" xmlns:wpi="http://schemas.microsoft.com/office/word/2010/wordprocessingInk" xmlns:wne="http://schemas.microsoft.com/office/word/2006/wordml" xmlns:wps="http://schemas.microsoft.com/office/word/2010/wordprocessingShape" mc:Ignorable="w14 w15 w16se w16cid w16 w16cex w16sdtdh w16sdtfl w16du wp14">
+  <w:abstractNum w:abstractNumId="0" w15:restartNumberingAfterBreak="0">
+    <w:nsid w:val="0D912794"/>
+    <w:multiLevelType w:val="hybridMultilevel"/>
+    <w:tmpl w:val="2AC2B65A"/>
+    <w:lvl w:ilvl="0" w:tplc="08090001">
+      <w:start w:val="1"/>
+      <w:numFmt w:val="bullet"/>
+      <w:lvlText w:val=""/>
+      <w:lvlJc w:val="left"/>
+      <w:pPr>
+        <w:ind w:left="720" w:hanging="360"/>
+      </w:pPr>
+      <w:rPr>
+        <w:rFonts w:ascii="Symbol" w:hAnsi="Symbol" w:hint="default"/>
+      </w:rPr>
+    </w:lvl>
+    <w:lvl w:ilvl="1" w:tplc="08090003" w:tentative="1">
+      <w:start w:val="1"/>
+      <w:numFmt w:val="bullet"/>
+      <w:lvlText w:val="o"/>
+      <w:lvlJc w:val="left"/>
+      <w:pPr>
+        <w:ind w:left="1440" w:hanging="360"/>
+      </w:pPr>
+      <w:rPr>
+        <w:rFonts w:ascii="Courier New" w:hAnsi="Courier New" w:cs="Courier New" w:hint="default"/>
+      </w:rPr>
+    </w:lvl>
+    <w:lvl w:ilvl="2" w:tplc="08090005" w:tentative="1">
+      <w:start w:val="1"/>
+      <w:numFmt w:val="bullet"/>
+      <w:lvlText w:val=""/>
+      <w:lvlJc w:val="left"/>
+      <w:pPr>
+        <w:ind w:left="2160" w:hanging="360"/>
+      </w:pPr>
+      <w:rPr>
+        <w:rFonts w:ascii="Wingdings" w:hAnsi="Wingdings" w:hint="default"/>
+      </w:rPr>
+    </w:lvl>
+    <w:lvl w:ilvl="3" w:tplc="08090001" w:tentative="1">
+      <w:start w:val="1"/>
+      <w:numFmt w:val="bullet"/>
+      <w:lvlText w:val=""/>
+      <w:lvlJc w:val="left"/>
+      <w:pPr>
+        <w:ind w:left="2880" w:hanging="360"/>
+      </w:pPr>
+      <w:rPr>
+        <w:rFonts w:ascii="Symbol" w:hAnsi="Symbol" w:hint="default"/>
+      </w:rPr>
+    </w:lvl>
+    <w:lvl w:ilvl="4" w:tplc="08090003" w:tentative="1">
+      <w:start w:val="1"/>
+      <w:numFmt w:val="bullet"/>
+      <w:lvlText w:val="o"/>
+      <w:lvlJc w:val="left"/>
+      <w:pPr>
+        <w:ind w:left="3600" w:hanging="360"/>
+      </w:pPr>
+      <w:rPr>
+        <w:rFonts w:ascii="Courier New" w:hAnsi="Courier New" w:cs="Courier New" w:hint="default"/>
+      </w:rPr>
+    </w:lvl>
+    <w:lvl w:ilvl="5" w:tplc="08090005" w:tentative="1">
+      <w:start w:val="1"/>
+      <w:numFmt w:val="bullet"/>
+      <w:lvlText w:val=""/>
+      <w:lvlJc w:val="left"/>
+      <w:pPr>
+        <w:ind w:left="4320" w:hanging="360"/>
+      </w:pPr>
+      <w:rPr>
+        <w:rFonts w:ascii="Wingdings" w:hAnsi="Wingdings" w:hint="default"/>
+      </w:rPr>
+    </w:lvl>
+    <w:lvl w:ilvl="6" w:tplc="08090001" w:tentative="1">
+      <w:start w:val="1"/>
+      <w:numFmt w:val="bullet"/>
+      <w:lvlText w:val=""/>
+      <w:lvlJc w:val="left"/>
+      <w:pPr>
+        <w:ind w:left="5040" w:hanging="360"/>
+      </w:pPr>
+      <w:rPr>
+        <w:rFonts w:ascii="Symbol" w:hAnsi="Symbol" w:hint="default"/>
+      </w:rPr>
+    </w:lvl>
+    <w:lvl w:ilvl="7" w:tplc="08090003" w:tentative="1">
+      <w:start w:val="1"/>
+      <w:numFmt w:val="bullet"/>
+      <w:lvlText w:val="o"/>
+      <w:lvlJc w:val="left"/>
+      <w:pPr>
+        <w:ind w:left="5760" w:hanging="360"/>
+      </w:pPr>
+      <w:rPr>
+        <w:rFonts w:ascii="Courier New" w:hAnsi="Courier New" w:cs="Courier New" w:hint="default"/>
+      </w:rPr>
+    </w:lvl>
+    <w:lvl w:ilvl="8" w:tplc="08090005" w:tentative="1">
+      <w:start w:val="1"/>
+      <w:numFmt w:val="bullet"/>
+      <w:lvlText w:val=""/>
+      <w:lvlJc w:val="left"/>
+      <w:pPr>
+        <w:ind w:left="6480" w:hanging="360"/>
+      </w:pPr>
+      <w:rPr>
+        <w:rFonts w:ascii="Wingdings" w:hAnsi="Wingdings" w:hint="default"/>
+      </w:rPr>
+    </w:lvl>
+  </w:abstractNum>
+  <w:num w:numId="1" w16cid:durableId="82917212">
+    <w:abstractNumId w:val="0"/>
+  </w:num>
+</w:numbering>
 </file>
 
 <file path=word/styles.xml><?xml version="1.0" encoding="utf-8"?>
@@ -1006,7 +1363,6 @@
   <w:style w:type="character" w:default="1" w:styleId="DefaultParagraphFont">
     <w:name w:val="Default Paragraph Font"/>
     <w:uiPriority w:val="1"/>
-    <w:semiHidden/>
     <w:unhideWhenUsed/>
   </w:style>
   <w:style w:type="table" w:default="1" w:styleId="TableNormal">

</xml_diff>